<commit_message>
Reduced rank inversions and eigenvector debugging
This code:
    1. Added reduced rank inversion code to the inversion.py
       ReducedRankInversion class.
    2. Debugged plot_comparison in inversion.py so that it can
       be applied to dictionaries.
    3. Added a requirement that PPH be symmetric before doing
       eigendecomposition.
    4. Found that even though PPH is symetric, numpy.eigh,
       numpy.eig, scipy.eigh, and scipy.eig are not producing the
       same eigenvectors. This is the case on Odyssey and on my
       local computer, and on all tested environments, i.e. invpy,
       jacob, local, etc. This code contains attempts to debug
       the error in the eigenvectors.
</commit_message>
<xml_diff>
--- a/paper/draft_R1.docx
+++ b/paper/draft_R1.docx
@@ -326,7 +326,15 @@
         <w:rPr>
           <w:rFonts w:ascii="Times New Roman" w:hAnsi="Times New Roman" w:cs="Times New Roman"/>
         </w:rPr>
-        <w:t xml:space="preserve"> Monitoring Instrument (TROPOMI) retrieves daily global observations of atmospheric methane concentrations at 7x7 km</w:t>
+        <w:t xml:space="preserve"> Monitoring Instrument (TROPOMI) retrieves daily global observations of atmos</w:t>
+      </w:r>
+      <w:bookmarkStart w:id="0" w:name="_GoBack"/>
+      <w:bookmarkEnd w:id="0"/>
+      <w:r>
+        <w:rPr>
+          <w:rFonts w:ascii="Times New Roman" w:hAnsi="Times New Roman" w:cs="Times New Roman"/>
+        </w:rPr>
+        <w:t>pheric methane concentrations at 7x7 km</w:t>
       </w:r>
       <w:r>
         <w:rPr>
@@ -537,18 +545,20 @@
         <w:rPr>
           <w:rFonts w:ascii="Times New Roman" w:hAnsi="Times New Roman" w:cs="Times New Roman"/>
         </w:rPr>
-        <w:t xml:space="preserve">corresponding increase in computational cost. In this paper, we define a method to reduce the computational cost of analytic Bayesian inversions by generating a low-rank approximation of the Jacobian. This </w:t>
-      </w:r>
-      <w:proofErr w:type="spellStart"/>
-      <w:r>
-        <w:rPr>
-          <w:rFonts w:ascii="Times New Roman" w:hAnsi="Times New Roman" w:cs="Times New Roman"/>
-        </w:rPr>
-        <w:t>approx</w:t>
-      </w:r>
-      <w:bookmarkStart w:id="0" w:name="_GoBack"/>
-      <w:bookmarkEnd w:id="0"/>
-      <w:proofErr w:type="spellEnd"/>
+        <w:t>corresponding increase in computational cost. In this paper, we define a method to reduce the computational cost of analytic Bayesian inversions by generating a low-rank approximation of the Jacobian. This approx</w:t>
+      </w:r>
+      <w:r>
+        <w:rPr>
+          <w:rFonts w:ascii="Times New Roman" w:hAnsi="Times New Roman" w:cs="Times New Roman"/>
+        </w:rPr>
+        <w:t xml:space="preserve">imation </w:t>
+      </w:r>
+      <w:r>
+        <w:rPr>
+          <w:rFonts w:ascii="Times New Roman" w:hAnsi="Times New Roman" w:cs="Times New Roman"/>
+        </w:rPr>
+        <w:t>…</w:t>
+      </w:r>
     </w:p>
     <w:p>
       <w:pPr>

</xml_diff>